<commit_message>
work and readme updated
</commit_message>
<xml_diff>
--- a/docs/AISB.docx
+++ b/docs/AISB.docx
@@ -311,91 +311,89 @@
       <w:r>
         <w:t xml:space="preserve">- Sustainability: We prioritize environmental, social, and economic sustainability in all our </w:t>
       </w:r>
-      <w:proofErr w:type="spellStart"/>
-      <w:r>
-        <w:t>endeavors</w:t>
-      </w:r>
-      <w:proofErr w:type="spellEnd"/>
-      <w:r>
-        <w:t>.</w:t>
-      </w:r>
-    </w:p>
-    <w:p>
-      <w:pPr>
-        <w:spacing w:line="240" w:lineRule="auto"/>
-      </w:pPr>
-      <w:r>
-        <w:t>- Innovation: We embrace creativity and innovation in finding solutions to Africa's unique challenges.</w:t>
-      </w:r>
-    </w:p>
-    <w:p>
-      <w:pPr>
-        <w:spacing w:line="240" w:lineRule="auto"/>
-      </w:pPr>
-      <w:r>
-        <w:t>- Collaboration: We believe in partnerships and knowledge sharing to drive collective impact.</w:t>
-      </w:r>
-    </w:p>
-    <w:p>
-      <w:pPr>
-        <w:spacing w:line="240" w:lineRule="auto"/>
-      </w:pPr>
-      <w:r>
-        <w:t>- Excellence: We strive for excellence in all our programs and services.</w:t>
-      </w:r>
-    </w:p>
-    <w:p>
-      <w:pPr>
-        <w:spacing w:line="240" w:lineRule="auto"/>
-      </w:pPr>
-    </w:p>
-    <w:p>
-      <w:pPr>
-        <w:spacing w:line="240" w:lineRule="auto"/>
-        <w:rPr>
-          <w:b/>
-        </w:rPr>
-      </w:pPr>
-      <w:r>
-        <w:rPr>
-          <w:b/>
-        </w:rPr>
-        <w:t>Objectives:</w:t>
-      </w:r>
-    </w:p>
-    <w:p>
-      <w:pPr>
-        <w:spacing w:line="240" w:lineRule="auto"/>
-      </w:pPr>
-      <w:r>
-        <w:t>- Conduct research on sustainable business practices and their impact on African economies.</w:t>
-      </w:r>
-    </w:p>
-    <w:p>
-      <w:pPr>
-        <w:spacing w:line="240" w:lineRule="auto"/>
-      </w:pPr>
-      <w:r>
-        <w:t>- Develop and offer training programs for businesses, governments, and civil society organizations.</w:t>
-      </w:r>
-    </w:p>
-    <w:p>
-      <w:pPr>
-        <w:spacing w:line="240" w:lineRule="auto"/>
-      </w:pPr>
-      <w:r>
-        <w:t>- Provide consulting services to support sustainable business growth and development.</w:t>
-      </w:r>
-    </w:p>
-    <w:p>
-      <w:pPr>
-        <w:spacing w:line="240" w:lineRule="auto"/>
-      </w:pPr>
-      <w:r>
-        <w:t>- Foster partnerships with local and international organizations to advance sustainable development goals.</w:t>
+      <w:r>
+        <w:t>endeavours</w:t>
       </w:r>
       <w:bookmarkStart w:id="0" w:name="_GoBack"/>
       <w:bookmarkEnd w:id="0"/>
+      <w:r>
+        <w:t>.</w:t>
+      </w:r>
+    </w:p>
+    <w:p>
+      <w:pPr>
+        <w:spacing w:line="240" w:lineRule="auto"/>
+      </w:pPr>
+      <w:r>
+        <w:t>- Innovation: We embrace creativity and innovation in finding solutions to Africa's unique challenges.</w:t>
+      </w:r>
+    </w:p>
+    <w:p>
+      <w:pPr>
+        <w:spacing w:line="240" w:lineRule="auto"/>
+      </w:pPr>
+      <w:r>
+        <w:t>- Collaboration: We believe in partnerships and knowledge sharing to drive collective impact.</w:t>
+      </w:r>
+    </w:p>
+    <w:p>
+      <w:pPr>
+        <w:spacing w:line="240" w:lineRule="auto"/>
+      </w:pPr>
+      <w:r>
+        <w:t>- Excellence: We strive for excellence in all our programs and services.</w:t>
+      </w:r>
+    </w:p>
+    <w:p>
+      <w:pPr>
+        <w:spacing w:line="240" w:lineRule="auto"/>
+      </w:pPr>
+    </w:p>
+    <w:p>
+      <w:pPr>
+        <w:spacing w:line="240" w:lineRule="auto"/>
+        <w:rPr>
+          <w:b/>
+        </w:rPr>
+      </w:pPr>
+      <w:r>
+        <w:rPr>
+          <w:b/>
+        </w:rPr>
+        <w:t>Objectives:</w:t>
+      </w:r>
+    </w:p>
+    <w:p>
+      <w:pPr>
+        <w:spacing w:line="240" w:lineRule="auto"/>
+      </w:pPr>
+      <w:r>
+        <w:t>- Conduct research on sustainable business practices and their impact on African economies.</w:t>
+      </w:r>
+    </w:p>
+    <w:p>
+      <w:pPr>
+        <w:spacing w:line="240" w:lineRule="auto"/>
+      </w:pPr>
+      <w:r>
+        <w:t>- Develop and offer training programs for businesses, governments, and civil society organizations.</w:t>
+      </w:r>
+    </w:p>
+    <w:p>
+      <w:pPr>
+        <w:spacing w:line="240" w:lineRule="auto"/>
+      </w:pPr>
+      <w:r>
+        <w:t>- Provide consulting services to support sustainable business growth and development.</w:t>
+      </w:r>
+    </w:p>
+    <w:p>
+      <w:pPr>
+        <w:spacing w:line="240" w:lineRule="auto"/>
+      </w:pPr>
+      <w:r>
+        <w:t>- Foster partnerships with local and international organizations to advance sustainable development goals.</w:t>
+      </w:r>
     </w:p>
     <w:p>
       <w:pPr>
@@ -580,48 +578,56 @@
       <w:pPr>
         <w:spacing w:line="240" w:lineRule="auto"/>
       </w:pPr>
-      <w:proofErr w:type="spellStart"/>
-      <w:r>
-        <w:rPr>
-          <w:b/>
-        </w:rPr>
-        <w:t>Color</w:t>
-      </w:r>
-      <w:proofErr w:type="spellEnd"/>
-      <w:r>
-        <w:rPr>
-          <w:b/>
-        </w:rPr>
-        <w:t xml:space="preserve"> </w:t>
+      <w:r>
+        <w:rPr>
+          <w:b/>
+        </w:rPr>
+        <w:t>Colo</w:t>
+      </w:r>
+      <w:r>
+        <w:rPr>
+          <w:b/>
+        </w:rPr>
+        <w:t>u</w:t>
+      </w:r>
+      <w:r>
+        <w:rPr>
+          <w:b/>
+        </w:rPr>
+        <w:t xml:space="preserve">r </w:t>
+      </w:r>
+      <w:r>
+        <w:rPr>
+          <w:b/>
+        </w:rPr>
+        <w:t>blend:</w:t>
+      </w:r>
+      <w:r>
+        <w:t xml:space="preserve"> Blue, green, silver. Gold, grey and white</w:t>
+      </w:r>
+      <w:r>
+        <w:t xml:space="preserve"> (client</w:t>
       </w:r>
       <w:proofErr w:type="gramStart"/>
       <w:r>
-        <w:rPr>
-          <w:b/>
-        </w:rPr>
-        <w:t>blend :</w:t>
+        <w:t>)</w:t>
       </w:r>
       <w:proofErr w:type="gramEnd"/>
       <w:r>
-        <w:t xml:space="preserve"> Blue, green, silver. Gold, grey and white</w:t>
-      </w:r>
-      <w:r>
         <w:br/>
-      </w:r>
-      <w:proofErr w:type="gramStart"/>
-      <w:r>
         <w:t xml:space="preserve">“ </w:t>
       </w:r>
       <w:r>
-        <w:t>Something</w:t>
-      </w:r>
-      <w:proofErr w:type="gramEnd"/>
-      <w:r>
-        <w:t xml:space="preserve"> similar to this website - Impact Africa Consulting</w:t>
+        <w:t>Something similar to this website - Impact Africa Consulting</w:t>
       </w:r>
       <w:r>
         <w:t>”</w:t>
       </w:r>
+    </w:p>
+    <w:p>
+      <w:pPr>
+        <w:spacing w:line="240" w:lineRule="auto"/>
+      </w:pPr>
     </w:p>
     <w:p>
       <w:pPr>
@@ -669,6 +675,30 @@
       </w:hyperlink>
     </w:p>
     <w:p>
+      <w:pPr>
+        <w:spacing w:line="240" w:lineRule="auto"/>
+        <w:rPr>
+          <w:rStyle w:val="Hyperlink"/>
+        </w:rPr>
+      </w:pPr>
+      <w:hyperlink r:id="rId7" w:anchor="blog" w:history="1">
+        <w:r>
+          <w:rPr>
+            <w:rStyle w:val="Hyperlink"/>
+          </w:rPr>
+          <w:t>Home (claxonactuaries.com)</w:t>
+        </w:r>
+      </w:hyperlink>
+    </w:p>
+    <w:p>
+      <w:pPr>
+        <w:spacing w:line="240" w:lineRule="auto"/>
+        <w:rPr>
+          <w:rStyle w:val="Hyperlink"/>
+        </w:rPr>
+      </w:pPr>
+    </w:p>
+    <w:p>
       <w:r>
         <w:t xml:space="preserve">Img1- Benjamin </w:t>
       </w:r>
@@ -695,6 +725,7 @@
     </w:p>
     <w:p>
       <w:r>
+        <w:lastRenderedPageBreak/>
         <w:t>Head Research and Development Director</w:t>
       </w:r>
     </w:p>
@@ -759,7 +790,6 @@
           <w:noProof/>
           <w:lang w:eastAsia="en-ZW"/>
         </w:rPr>
-        <w:lastRenderedPageBreak/>
         <w:t>Img4- Sam Mahosi</w:t>
       </w:r>
     </w:p>
@@ -892,11 +922,9 @@
       <w:pPr>
         <w:spacing w:line="240" w:lineRule="auto"/>
       </w:pPr>
-      <w:proofErr w:type="gramStart"/>
-      <w:r>
-        <w:t>name</w:t>
-      </w:r>
-      <w:proofErr w:type="gramEnd"/>
+      <w:r>
+        <w:t>Name</w:t>
+      </w:r>
       <w:r>
         <w:t xml:space="preserve"> of person @ business name.Org</w:t>
       </w:r>
@@ -922,28 +950,24 @@
         <w:spacing w:line="240" w:lineRule="auto"/>
       </w:pPr>
       <w:r>
-        <w:t xml:space="preserve">Try getting related </w:t>
+        <w:t>Try getting related info</w:t>
+      </w:r>
+      <w:r>
+        <w:t xml:space="preserve"> </w:t>
+      </w:r>
+      <w:r>
+        <w:t xml:space="preserve">from </w:t>
       </w:r>
       <w:proofErr w:type="spellStart"/>
       <w:r>
-        <w:t>infor</w:t>
+        <w:t>Shangoni</w:t>
       </w:r>
       <w:proofErr w:type="spellEnd"/>
       <w:r>
-        <w:t xml:space="preserve"> </w:t>
-      </w:r>
-      <w:proofErr w:type="gramStart"/>
-      <w:r>
-        <w:t xml:space="preserve">from  </w:t>
-      </w:r>
-      <w:proofErr w:type="spellStart"/>
-      <w:r>
-        <w:t>Shangoni</w:t>
-      </w:r>
-      <w:proofErr w:type="spellEnd"/>
-      <w:proofErr w:type="gramEnd"/>
-      <w:r>
-        <w:t xml:space="preserve"> Management Services and  haasi.berkeley.edu/international-business-development/</w:t>
+        <w:t xml:space="preserve"> Management Services and</w:t>
+      </w:r>
+      <w:r>
+        <w:t xml:space="preserve"> haasi.berkeley.edu/international-business-development/</w:t>
       </w:r>
     </w:p>
     <w:p>

</xml_diff>